<commit_message>
Terminados diesños algoritmos de recubrimiento min :+1:
</commit_message>
<xml_diff>
--- a/Método de la ingeniería/Informe Entrega 2.docx
+++ b/Método de la ingeniería/Informe Entrega 2.docx
@@ -2046,8 +2046,6 @@
         </w:rPr>
         <w:t>les</w:t>
       </w:r>
-      <w:bookmarkStart w:id="0" w:name="_GoBack"/>
-      <w:bookmarkEnd w:id="0"/>
       <w:r>
         <w:rPr>
           <w:rFonts w:ascii="Times New Roman" w:hAnsi="Times New Roman" w:cs="Times New Roman"/>
@@ -3278,13 +3276,7 @@
         <w:rPr>
           <w:rFonts w:ascii="Times New Roman" w:hAnsi="Times New Roman" w:cs="Times New Roman"/>
         </w:rPr>
-        <w:t xml:space="preserve">[3] </w:t>
-      </w:r>
-      <w:r>
-        <w:rPr>
-          <w:rFonts w:ascii="Times New Roman" w:hAnsi="Times New Roman" w:cs="Times New Roman"/>
-        </w:rPr>
-        <w:t>No admite aristas múltiples</w:t>
+        <w:t>[3] No admite aristas múltiples</w:t>
       </w:r>
     </w:p>
     <w:p>
@@ -4167,7 +4159,38 @@
       </w:r>
     </w:p>
     <w:p>
+      <w:pPr>
+        <w:jc w:val="both"/>
+        <w:rPr>
+          <w:rFonts w:ascii="Times New Roman" w:hAnsi="Times New Roman" w:cs="Times New Roman"/>
+          <w:sz w:val="24"/>
+          <w:szCs w:val="24"/>
+        </w:rPr>
+      </w:pPr>
       <w:hyperlink r:id="rId21" w:history="1">
+        <w:r>
+          <w:rPr>
+            <w:rStyle w:val="Hipervnculo"/>
+            <w:rFonts w:ascii="Times New Roman" w:hAnsi="Times New Roman" w:cs="Times New Roman"/>
+            <w:sz w:val="24"/>
+            <w:szCs w:val="24"/>
+          </w:rPr>
+          <w:t>https://jariasf.wordpress.com/2012/04/19/arbol-de-expansion-minima-algoritmo-de-kruskal/</w:t>
+        </w:r>
+      </w:hyperlink>
+      <w:r>
+        <w:rPr>
+          <w:rFonts w:ascii="Times New Roman" w:hAnsi="Times New Roman" w:cs="Times New Roman"/>
+          <w:sz w:val="24"/>
+          <w:szCs w:val="24"/>
+        </w:rPr>
+        <w:t xml:space="preserve"> </w:t>
+      </w:r>
+      <w:bookmarkStart w:id="0" w:name="_GoBack"/>
+      <w:bookmarkEnd w:id="0"/>
+    </w:p>
+    <w:p>
+      <w:hyperlink r:id="rId22" w:history="1">
         <w:r>
           <w:rPr>
             <w:rStyle w:val="Hipervnculo"/>
@@ -7160,7 +7183,7 @@
 </file>
 
 <file path=customXml/itemProps1.xml><?xml version="1.0" encoding="utf-8"?>
-<ds:datastoreItem xmlns:ds="http://schemas.openxmlformats.org/officeDocument/2006/customXml" ds:itemID="{EF327DF0-E921-4449-A0F7-60759AF0C44E}">
+<ds:datastoreItem xmlns:ds="http://schemas.openxmlformats.org/officeDocument/2006/customXml" ds:itemID="{3A1F6836-48F8-4352-80C7-7F85CE1A0E49}">
   <ds:schemaRefs>
     <ds:schemaRef ds:uri="http://schemas.openxmlformats.org/officeDocument/2006/bibliography"/>
   </ds:schemaRefs>

</xml_diff>